<commit_message>
slides posted - listing resolved
</commit_message>
<xml_diff>
--- a/docs/activity/08H-sol-mlr-intro.docx
+++ b/docs/activity/08H-sol-mlr-intro.docx
@@ -18,7 +18,7 @@
         <w:t xml:space="preserve">Stat 230</w:t>
       </w:r>
     </w:p>
-    <w:bookmarkStart w:id="20" w:name="example-abalone-age"/>
+    <w:bookmarkStart w:id="33" w:name="example-abalone-age"/>
     <w:p>
       <w:pPr>
         <w:pStyle w:val="Heading2"/>
@@ -231,6 +231,7 @@
     </w:p>
     <w:p>
       <w:pPr>
+        <w:pStyle w:val="Compact"/>
         <w:numPr>
           <w:ilvl w:val="0"/>
           <w:numId w:val="1001"/>
@@ -240,33 +241,874 @@
         <w:t xml:space="preserve">Report the estimated regression equation.</w:t>
       </w:r>
     </w:p>
+    <w:tbl>
+      <w:tblPr>
+        <w:tblStyle w:val="Table"/>
+        <w:tblLook w:firstRow="0" w:lastRow="0" w:firstColumn="0" w:lastColumn="0" w:noHBand="0" w:noVBand="0" w:val="0000"/>
+        <w:tblBorders>
+          <w:top w:val="single" w:sz="4" w:space="0" w:color="0758E5"/>
+          <w:left w:val="single" w:sz="24" w:space="0" w:color="0758E5"/>
+          <w:bottom w:val="single" w:sz="4" w:space="0" w:color="0758E5"/>
+          <w:right w:val="single" w:sz="4" w:space="0" w:color="0758E5"/>
+        </w:tblBorders>
+        <w:tblCellMar>
+          <w:left w:w="144" w:type="dxa"/>
+          <w:right w:w="144" w:type="dxa"/>
+        </w:tblCellMar>
+        <w:tblLook w:firstRow="0" w:lastRow="0" w:firstColumn="0" w:lastColumn="0" w:noHBand="0" w:noVBand="0" w:val="0000"/>
+      </w:tblPr>
+      <w:tr>
+        <w:trPr>
+          <w:cantSplit/>
+        </w:trPr>
+        <w:tc>
+          <w:tcPr>
+            <w:shd w:color="auto" w:fill="dae6fb" w:val="clear"/>
+            <w:tcMar>
+              <w:top w:w="92" w:type="dxa"/>
+              <w:bottom w:w="92" w:type="dxa"/>
+            </w:tcMar>
+          </w:tcPr>
+          <w:p>
+            <w:pPr>
+              <w:pStyle w:val="FirstParagraph"/>
+            </w:pPr>
+            <w:pPr>
+              <w:spacing w:before="0" w:after="0"/>
+              <w:textAlignment w:val="center"/>
+            </w:pPr>
+            <w:r>
+              <w:drawing>
+                <wp:inline>
+                  <wp:extent cx="152400" cy="152400"/>
+                  <wp:effectExtent b="0" l="0" r="0" t="0"/>
+                  <wp:docPr descr="" title="" id="21" name="Picture"/>
+                  <a:graphic>
+                    <a:graphicData uri="http://schemas.openxmlformats.org/drawingml/2006/picture">
+                      <pic:pic>
+                        <pic:nvPicPr>
+                          <pic:cNvPr descr="/Applications/quarto/share/formats/docx/note.png" id="22" name="Picture"/>
+                          <pic:cNvPicPr>
+                            <a:picLocks noChangeArrowheads="1" noChangeAspect="1"/>
+                          </pic:cNvPicPr>
+                        </pic:nvPicPr>
+                        <pic:blipFill>
+                          <a:blip r:embed="rId20"/>
+                          <a:stretch>
+                            <a:fillRect/>
+                          </a:stretch>
+                        </pic:blipFill>
+                        <pic:spPr bwMode="auto">
+                          <a:xfrm>
+                            <a:off x="0" y="0"/>
+                            <a:ext cx="152400" cy="152400"/>
+                          </a:xfrm>
+                          <a:prstGeom prst="rect">
+                            <a:avLst/>
+                          </a:prstGeom>
+                          <a:noFill/>
+                          <a:ln w="9525">
+                            <a:noFill/>
+                            <a:headEnd/>
+                            <a:tailEnd/>
+                          </a:ln>
+                        </pic:spPr>
+                      </pic:pic>
+                    </a:graphicData>
+                  </a:graphic>
+                </wp:inline>
+              </w:drawing>
+            </w:r>
+            <w:r>
+              <w:t xml:space="preserve"> </w:t>
+            </w:r>
+            <w:r>
+              <w:t xml:space="preserve"> </w:t>
+            </w:r>
+            <w:r>
+              <w:t xml:space="preserve">Solution</w:t>
+            </w:r>
+          </w:p>
+        </w:tc>
+      </w:tr>
+      <w:tr>
+        <w:trPr>
+          <w:cantSplit/>
+        </w:trPr>
+        <w:tc>
+          <w:tcPr>
+            <w:tcMar>
+              <w:top w:w="108" w:type="dxa"/>
+              <w:bottom w:w="108" w:type="dxa"/>
+            </w:tcMar>
+          </w:tcPr>
+          <w:p>
+            <w:pPr>
+              <w:pStyle w:val="BodyText"/>
+            </w:pPr>
+            <w:pPr>
+              <w:spacing w:before="16" w:after="16"/>
+            </w:pPr>
+            <w:r>
+              <w:t xml:space="preserve">The estimated regression equation is:</w:t>
+            </w:r>
+          </w:p>
+          <w:p>
+            <w:pPr>
+              <w:pStyle w:val="BodyText"/>
+            </w:pPr>
+            <m:oMathPara>
+              <m:oMathParaPr>
+                <m:jc m:val="center"/>
+              </m:oMathParaPr>
+              <m:oMath>
+                <m:acc>
+                  <m:accPr>
+                    <m:chr m:val="̂"/>
+                  </m:accPr>
+                  <m:e>
+                    <m:r>
+                      <m:t>r</m:t>
+                    </m:r>
+                    <m:r>
+                      <m:t>i</m:t>
+                    </m:r>
+                    <m:r>
+                      <m:t>n</m:t>
+                    </m:r>
+                    <m:r>
+                      <m:t>g</m:t>
+                    </m:r>
+                    <m:r>
+                      <m:t>s</m:t>
+                    </m:r>
+                  </m:e>
+                </m:acc>
+                <m:r>
+                  <m:rPr>
+                    <m:sty m:val="p"/>
+                  </m:rPr>
+                  <m:t>=</m:t>
+                </m:r>
+                <m:r>
+                  <m:t>2.90861</m:t>
+                </m:r>
+                <m:r>
+                  <m:rPr>
+                    <m:sty m:val="p"/>
+                  </m:rPr>
+                  <m:t>−</m:t>
+                </m:r>
+                <m:r>
+                  <m:t>12.04857</m:t>
+                </m:r>
+                <m:d>
+                  <m:dPr>
+                    <m:begChr m:val="("/>
+                    <m:sepChr m:val=""/>
+                    <m:endChr m:val=")"/>
+                    <m:grow/>
+                  </m:dPr>
+                  <m:e>
+                    <m:r>
+                      <m:rPr>
+                        <m:sty m:val="p"/>
+                        <m:scr m:val="monospace"/>
+                      </m:rPr>
+                      <m:t>l</m:t>
+                    </m:r>
+                    <m:r>
+                      <m:rPr>
+                        <m:sty m:val="p"/>
+                        <m:scr m:val="monospace"/>
+                      </m:rPr>
+                      <m:t>e</m:t>
+                    </m:r>
+                    <m:r>
+                      <m:rPr>
+                        <m:sty m:val="p"/>
+                        <m:scr m:val="monospace"/>
+                      </m:rPr>
+                      <m:t>n</m:t>
+                    </m:r>
+                    <m:r>
+                      <m:rPr>
+                        <m:sty m:val="p"/>
+                        <m:scr m:val="monospace"/>
+                      </m:rPr>
+                      <m:t>g</m:t>
+                    </m:r>
+                    <m:r>
+                      <m:rPr>
+                        <m:sty m:val="p"/>
+                        <m:scr m:val="monospace"/>
+                      </m:rPr>
+                      <m:t>t</m:t>
+                    </m:r>
+                    <m:r>
+                      <m:rPr>
+                        <m:sty m:val="p"/>
+                        <m:scr m:val="monospace"/>
+                      </m:rPr>
+                      <m:t>h</m:t>
+                    </m:r>
+                  </m:e>
+                </m:d>
+                <m:r>
+                  <m:rPr>
+                    <m:sty m:val="p"/>
+                  </m:rPr>
+                  <m:t>+</m:t>
+                </m:r>
+                <m:r>
+                  <m:t>25.64381</m:t>
+                </m:r>
+                <m:d>
+                  <m:dPr>
+                    <m:begChr m:val="("/>
+                    <m:sepChr m:val=""/>
+                    <m:endChr m:val=")"/>
+                    <m:grow/>
+                  </m:dPr>
+                  <m:e>
+                    <m:r>
+                      <m:rPr>
+                        <m:sty m:val="p"/>
+                        <m:scr m:val="monospace"/>
+                      </m:rPr>
+                      <m:t>d</m:t>
+                    </m:r>
+                    <m:r>
+                      <m:rPr>
+                        <m:sty m:val="p"/>
+                        <m:scr m:val="monospace"/>
+                      </m:rPr>
+                      <m:t>i</m:t>
+                    </m:r>
+                    <m:r>
+                      <m:rPr>
+                        <m:sty m:val="p"/>
+                        <m:scr m:val="monospace"/>
+                      </m:rPr>
+                      <m:t>a</m:t>
+                    </m:r>
+                    <m:r>
+                      <m:rPr>
+                        <m:sty m:val="p"/>
+                        <m:scr m:val="monospace"/>
+                      </m:rPr>
+                      <m:t>m</m:t>
+                    </m:r>
+                    <m:r>
+                      <m:rPr>
+                        <m:sty m:val="p"/>
+                        <m:scr m:val="monospace"/>
+                      </m:rPr>
+                      <m:t>e</m:t>
+                    </m:r>
+                    <m:r>
+                      <m:rPr>
+                        <m:sty m:val="p"/>
+                        <m:scr m:val="monospace"/>
+                      </m:rPr>
+                      <m:t>t</m:t>
+                    </m:r>
+                    <m:r>
+                      <m:rPr>
+                        <m:sty m:val="p"/>
+                        <m:scr m:val="monospace"/>
+                      </m:rPr>
+                      <m:t>e</m:t>
+                    </m:r>
+                    <m:r>
+                      <m:rPr>
+                        <m:sty m:val="p"/>
+                        <m:scr m:val="monospace"/>
+                      </m:rPr>
+                      <m:t>r</m:t>
+                    </m:r>
+                  </m:e>
+                </m:d>
+                <m:r>
+                  <m:rPr>
+                    <m:sty m:val="p"/>
+                  </m:rPr>
+                  <m:t>+</m:t>
+                </m:r>
+                <m:r>
+                  <m:t>20.24276</m:t>
+                </m:r>
+                <m:d>
+                  <m:dPr>
+                    <m:begChr m:val="("/>
+                    <m:sepChr m:val=""/>
+                    <m:endChr m:val=")"/>
+                    <m:grow/>
+                  </m:dPr>
+                  <m:e>
+                    <m:r>
+                      <m:rPr>
+                        <m:sty m:val="p"/>
+                        <m:scr m:val="monospace"/>
+                      </m:rPr>
+                      <m:t>h</m:t>
+                    </m:r>
+                    <m:r>
+                      <m:rPr>
+                        <m:sty m:val="p"/>
+                        <m:scr m:val="monospace"/>
+                      </m:rPr>
+                      <m:t>e</m:t>
+                    </m:r>
+                    <m:r>
+                      <m:rPr>
+                        <m:sty m:val="p"/>
+                        <m:scr m:val="monospace"/>
+                      </m:rPr>
+                      <m:t>i</m:t>
+                    </m:r>
+                    <m:r>
+                      <m:rPr>
+                        <m:sty m:val="p"/>
+                        <m:scr m:val="monospace"/>
+                      </m:rPr>
+                      <m:t>g</m:t>
+                    </m:r>
+                    <m:r>
+                      <m:rPr>
+                        <m:sty m:val="p"/>
+                        <m:scr m:val="monospace"/>
+                      </m:rPr>
+                      <m:t>h</m:t>
+                    </m:r>
+                    <m:r>
+                      <m:rPr>
+                        <m:sty m:val="p"/>
+                        <m:scr m:val="monospace"/>
+                      </m:rPr>
+                      <m:t>t</m:t>
+                    </m:r>
+                  </m:e>
+                </m:d>
+                <m:r>
+                  <m:rPr>
+                    <m:sty m:val="p"/>
+                  </m:rPr>
+                  <m:t>+</m:t>
+                </m:r>
+                <m:r>
+                  <m:t>0.06589</m:t>
+                </m:r>
+                <m:d>
+                  <m:dPr>
+                    <m:begChr m:val="("/>
+                    <m:sepChr m:val=""/>
+                    <m:endChr m:val=")"/>
+                    <m:grow/>
+                  </m:dPr>
+                  <m:e>
+                    <m:r>
+                      <m:rPr>
+                        <m:sty m:val="p"/>
+                        <m:scr m:val="monospace"/>
+                      </m:rPr>
+                      <m:t>w</m:t>
+                    </m:r>
+                    <m:r>
+                      <m:rPr>
+                        <m:sty m:val="p"/>
+                        <m:scr m:val="monospace"/>
+                      </m:rPr>
+                      <m:t>h</m:t>
+                    </m:r>
+                    <m:r>
+                      <m:rPr>
+                        <m:sty m:val="p"/>
+                        <m:scr m:val="monospace"/>
+                      </m:rPr>
+                      <m:t>o</m:t>
+                    </m:r>
+                    <m:r>
+                      <m:rPr>
+                        <m:sty m:val="p"/>
+                        <m:scr m:val="monospace"/>
+                      </m:rPr>
+                      <m:t>l</m:t>
+                    </m:r>
+                    <m:r>
+                      <m:rPr>
+                        <m:sty m:val="p"/>
+                        <m:scr m:val="monospace"/>
+                      </m:rPr>
+                      <m:t>e</m:t>
+                    </m:r>
+                    <m:r>
+                      <m:rPr>
+                        <m:sty m:val="p"/>
+                        <m:scr m:val="monospace"/>
+                      </m:rPr>
+                      <m:t>_</m:t>
+                    </m:r>
+                    <m:r>
+                      <m:rPr>
+                        <m:sty m:val="p"/>
+                        <m:scr m:val="monospace"/>
+                      </m:rPr>
+                      <m:t>w</m:t>
+                    </m:r>
+                    <m:r>
+                      <m:rPr>
+                        <m:sty m:val="p"/>
+                        <m:scr m:val="monospace"/>
+                      </m:rPr>
+                      <m:t>e</m:t>
+                    </m:r>
+                    <m:r>
+                      <m:rPr>
+                        <m:sty m:val="p"/>
+                        <m:scr m:val="monospace"/>
+                      </m:rPr>
+                      <m:t>i</m:t>
+                    </m:r>
+                    <m:r>
+                      <m:rPr>
+                        <m:sty m:val="p"/>
+                        <m:scr m:val="monospace"/>
+                      </m:rPr>
+                      <m:t>g</m:t>
+                    </m:r>
+                    <m:r>
+                      <m:rPr>
+                        <m:sty m:val="p"/>
+                        <m:scr m:val="monospace"/>
+                      </m:rPr>
+                      <m:t>h</m:t>
+                    </m:r>
+                    <m:r>
+                      <m:rPr>
+                        <m:sty m:val="p"/>
+                        <m:scr m:val="monospace"/>
+                      </m:rPr>
+                      <m:t>t</m:t>
+                    </m:r>
+                  </m:e>
+                </m:d>
+              </m:oMath>
+            </m:oMathPara>
+          </w:p>
+          <w:p/>
+        </w:tc>
+      </w:tr>
+    </w:tbl>
     <w:p>
       <w:pPr>
+        <w:pStyle w:val="Compact"/>
         <w:numPr>
           <w:ilvl w:val="0"/>
-          <w:numId w:val="1001"/>
+          <w:numId w:val="1002"/>
         </w:numPr>
       </w:pPr>
       <w:r>
         <w:t xml:space="preserve">Using the model, predict the number of rings for an abalone with length 0.5 mm, diameter 0.4 mm, height 0.1 mm, and whole weight of 1 gram.</w:t>
       </w:r>
     </w:p>
+    <w:tbl>
+      <w:tblPr>
+        <w:tblStyle w:val="Table"/>
+        <w:tblLook w:firstRow="0" w:lastRow="0" w:firstColumn="0" w:lastColumn="0" w:noHBand="0" w:noVBand="0" w:val="0000"/>
+        <w:tblBorders>
+          <w:top w:val="single" w:sz="4" w:space="0" w:color="0758E5"/>
+          <w:left w:val="single" w:sz="24" w:space="0" w:color="0758E5"/>
+          <w:bottom w:val="single" w:sz="4" w:space="0" w:color="0758E5"/>
+          <w:right w:val="single" w:sz="4" w:space="0" w:color="0758E5"/>
+        </w:tblBorders>
+        <w:tblCellMar>
+          <w:left w:w="144" w:type="dxa"/>
+          <w:right w:w="144" w:type="dxa"/>
+        </w:tblCellMar>
+        <w:tblLook w:firstRow="0" w:lastRow="0" w:firstColumn="0" w:lastColumn="0" w:noHBand="0" w:noVBand="0" w:val="0000"/>
+      </w:tblPr>
+      <w:tr>
+        <w:trPr>
+          <w:cantSplit/>
+        </w:trPr>
+        <w:tc>
+          <w:tcPr>
+            <w:shd w:color="auto" w:fill="dae6fb" w:val="clear"/>
+            <w:tcMar>
+              <w:top w:w="92" w:type="dxa"/>
+              <w:bottom w:w="92" w:type="dxa"/>
+            </w:tcMar>
+          </w:tcPr>
+          <w:p>
+            <w:pPr>
+              <w:pStyle w:val="FirstParagraph"/>
+            </w:pPr>
+            <w:pPr>
+              <w:spacing w:before="0" w:after="0"/>
+              <w:textAlignment w:val="center"/>
+            </w:pPr>
+            <w:r>
+              <w:drawing>
+                <wp:inline>
+                  <wp:extent cx="152400" cy="152400"/>
+                  <wp:effectExtent b="0" l="0" r="0" t="0"/>
+                  <wp:docPr descr="" title="" id="23" name="Picture"/>
+                  <a:graphic>
+                    <a:graphicData uri="http://schemas.openxmlformats.org/drawingml/2006/picture">
+                      <pic:pic>
+                        <pic:nvPicPr>
+                          <pic:cNvPr descr="/Applications/quarto/share/formats/docx/note.png" id="24" name="Picture"/>
+                          <pic:cNvPicPr>
+                            <a:picLocks noChangeArrowheads="1" noChangeAspect="1"/>
+                          </pic:cNvPicPr>
+                        </pic:nvPicPr>
+                        <pic:blipFill>
+                          <a:blip r:embed="rId20"/>
+                          <a:stretch>
+                            <a:fillRect/>
+                          </a:stretch>
+                        </pic:blipFill>
+                        <pic:spPr bwMode="auto">
+                          <a:xfrm>
+                            <a:off x="0" y="0"/>
+                            <a:ext cx="152400" cy="152400"/>
+                          </a:xfrm>
+                          <a:prstGeom prst="rect">
+                            <a:avLst/>
+                          </a:prstGeom>
+                          <a:noFill/>
+                          <a:ln w="9525">
+                            <a:noFill/>
+                            <a:headEnd/>
+                            <a:tailEnd/>
+                          </a:ln>
+                        </pic:spPr>
+                      </pic:pic>
+                    </a:graphicData>
+                  </a:graphic>
+                </wp:inline>
+              </w:drawing>
+            </w:r>
+            <w:r>
+              <w:t xml:space="preserve"> </w:t>
+            </w:r>
+            <w:r>
+              <w:t xml:space="preserve"> </w:t>
+            </w:r>
+            <w:r>
+              <w:t xml:space="preserve">Solution</w:t>
+            </w:r>
+          </w:p>
+        </w:tc>
+      </w:tr>
+      <w:tr>
+        <w:trPr>
+          <w:cantSplit/>
+        </w:trPr>
+        <w:tc>
+          <w:tcPr>
+            <w:tcMar>
+              <w:top w:w="108" w:type="dxa"/>
+              <w:bottom w:w="108" w:type="dxa"/>
+            </w:tcMar>
+          </w:tcPr>
+          <w:p>
+            <w:pPr>
+              <w:pStyle w:val="BodyText"/>
+            </w:pPr>
+            <w:pPr>
+              <w:spacing w:before="16" w:after="16"/>
+            </w:pPr>
+            <w:r>
+              <w:t xml:space="preserve">To make the prediction, we substitute the values into the regression equation:</w:t>
+            </w:r>
+          </w:p>
+          <w:p>
+            <w:pPr>
+              <w:pStyle w:val="BodyText"/>
+            </w:pPr>
+            <m:oMathPara>
+              <m:oMathParaPr>
+                <m:jc m:val="center"/>
+              </m:oMathParaPr>
+              <m:oMath>
+                <m:acc>
+                  <m:accPr>
+                    <m:chr m:val="̂"/>
+                  </m:accPr>
+                  <m:e>
+                    <m:r>
+                      <m:t>r</m:t>
+                    </m:r>
+                    <m:r>
+                      <m:t>i</m:t>
+                    </m:r>
+                    <m:r>
+                      <m:t>n</m:t>
+                    </m:r>
+                    <m:r>
+                      <m:t>g</m:t>
+                    </m:r>
+                    <m:r>
+                      <m:t>s</m:t>
+                    </m:r>
+                  </m:e>
+                </m:acc>
+                <m:r>
+                  <m:rPr>
+                    <m:sty m:val="p"/>
+                  </m:rPr>
+                  <m:t>=</m:t>
+                </m:r>
+                <m:r>
+                  <m:t>2.90861</m:t>
+                </m:r>
+                <m:r>
+                  <m:rPr>
+                    <m:sty m:val="p"/>
+                  </m:rPr>
+                  <m:t>−</m:t>
+                </m:r>
+                <m:r>
+                  <m:t>12.04857</m:t>
+                </m:r>
+                <m:d>
+                  <m:dPr>
+                    <m:begChr m:val="("/>
+                    <m:sepChr m:val=""/>
+                    <m:endChr m:val=")"/>
+                    <m:grow/>
+                  </m:dPr>
+                  <m:e>
+                    <m:r>
+                      <m:t>0.5</m:t>
+                    </m:r>
+                  </m:e>
+                </m:d>
+                <m:r>
+                  <m:rPr>
+                    <m:sty m:val="p"/>
+                  </m:rPr>
+                  <m:t>+</m:t>
+                </m:r>
+                <m:r>
+                  <m:t>25.64381</m:t>
+                </m:r>
+                <m:d>
+                  <m:dPr>
+                    <m:begChr m:val="("/>
+                    <m:sepChr m:val=""/>
+                    <m:endChr m:val=")"/>
+                    <m:grow/>
+                  </m:dPr>
+                  <m:e>
+                    <m:r>
+                      <m:t>0.4</m:t>
+                    </m:r>
+                  </m:e>
+                </m:d>
+                <m:r>
+                  <m:rPr>
+                    <m:sty m:val="p"/>
+                  </m:rPr>
+                  <m:t>+</m:t>
+                </m:r>
+                <m:r>
+                  <m:t>20.24276</m:t>
+                </m:r>
+                <m:d>
+                  <m:dPr>
+                    <m:begChr m:val="("/>
+                    <m:sepChr m:val=""/>
+                    <m:endChr m:val=")"/>
+                    <m:grow/>
+                  </m:dPr>
+                  <m:e>
+                    <m:r>
+                      <m:t>0.1</m:t>
+                    </m:r>
+                  </m:e>
+                </m:d>
+                <m:r>
+                  <m:rPr>
+                    <m:sty m:val="p"/>
+                  </m:rPr>
+                  <m:t>+</m:t>
+                </m:r>
+                <m:r>
+                  <m:t>0.06589</m:t>
+                </m:r>
+                <m:d>
+                  <m:dPr>
+                    <m:begChr m:val="("/>
+                    <m:sepChr m:val=""/>
+                    <m:endChr m:val=")"/>
+                    <m:grow/>
+                  </m:dPr>
+                  <m:e>
+                    <m:r>
+                      <m:t>1</m:t>
+                    </m:r>
+                  </m:e>
+                </m:d>
+                <m:r>
+                  <m:rPr>
+                    <m:sty m:val="p"/>
+                  </m:rPr>
+                  <m:t>=</m:t>
+                </m:r>
+                <m:r>
+                  <m:t>6.27</m:t>
+                </m:r>
+                <m:r>
+                  <m:rPr>
+                    <m:nor/>
+                    <m:sty m:val="p"/>
+                  </m:rPr>
+                  <m:t> rings</m:t>
+                </m:r>
+              </m:oMath>
+            </m:oMathPara>
+          </w:p>
+          <w:p/>
+        </w:tc>
+      </w:tr>
+    </w:tbl>
     <w:p>
       <w:pPr>
+        <w:pStyle w:val="Compact"/>
         <w:numPr>
           <w:ilvl w:val="0"/>
-          <w:numId w:val="1001"/>
+          <w:numId w:val="1003"/>
         </w:numPr>
       </w:pPr>
       <w:r>
         <w:t xml:space="preserve">Interpret the slope coefficient for length in context.</w:t>
       </w:r>
     </w:p>
+    <w:tbl>
+      <w:tblPr>
+        <w:tblStyle w:val="Table"/>
+        <w:tblLook w:firstRow="0" w:lastRow="0" w:firstColumn="0" w:lastColumn="0" w:noHBand="0" w:noVBand="0" w:val="0000"/>
+        <w:tblBorders>
+          <w:top w:val="single" w:sz="4" w:space="0" w:color="0758E5"/>
+          <w:left w:val="single" w:sz="24" w:space="0" w:color="0758E5"/>
+          <w:bottom w:val="single" w:sz="4" w:space="0" w:color="0758E5"/>
+          <w:right w:val="single" w:sz="4" w:space="0" w:color="0758E5"/>
+        </w:tblBorders>
+        <w:tblCellMar>
+          <w:left w:w="144" w:type="dxa"/>
+          <w:right w:w="144" w:type="dxa"/>
+        </w:tblCellMar>
+        <w:tblLook w:firstRow="0" w:lastRow="0" w:firstColumn="0" w:lastColumn="0" w:noHBand="0" w:noVBand="0" w:val="0000"/>
+      </w:tblPr>
+      <w:tr>
+        <w:trPr>
+          <w:cantSplit/>
+        </w:trPr>
+        <w:tc>
+          <w:tcPr>
+            <w:shd w:color="auto" w:fill="dae6fb" w:val="clear"/>
+            <w:tcMar>
+              <w:top w:w="92" w:type="dxa"/>
+              <w:bottom w:w="92" w:type="dxa"/>
+            </w:tcMar>
+          </w:tcPr>
+          <w:p>
+            <w:pPr>
+              <w:pStyle w:val="FirstParagraph"/>
+            </w:pPr>
+            <w:pPr>
+              <w:spacing w:before="0" w:after="0"/>
+              <w:textAlignment w:val="center"/>
+            </w:pPr>
+            <w:r>
+              <w:drawing>
+                <wp:inline>
+                  <wp:extent cx="152400" cy="152400"/>
+                  <wp:effectExtent b="0" l="0" r="0" t="0"/>
+                  <wp:docPr descr="" title="" id="25" name="Picture"/>
+                  <a:graphic>
+                    <a:graphicData uri="http://schemas.openxmlformats.org/drawingml/2006/picture">
+                      <pic:pic>
+                        <pic:nvPicPr>
+                          <pic:cNvPr descr="/Applications/quarto/share/formats/docx/note.png" id="26" name="Picture"/>
+                          <pic:cNvPicPr>
+                            <a:picLocks noChangeArrowheads="1" noChangeAspect="1"/>
+                          </pic:cNvPicPr>
+                        </pic:nvPicPr>
+                        <pic:blipFill>
+                          <a:blip r:embed="rId20"/>
+                          <a:stretch>
+                            <a:fillRect/>
+                          </a:stretch>
+                        </pic:blipFill>
+                        <pic:spPr bwMode="auto">
+                          <a:xfrm>
+                            <a:off x="0" y="0"/>
+                            <a:ext cx="152400" cy="152400"/>
+                          </a:xfrm>
+                          <a:prstGeom prst="rect">
+                            <a:avLst/>
+                          </a:prstGeom>
+                          <a:noFill/>
+                          <a:ln w="9525">
+                            <a:noFill/>
+                            <a:headEnd/>
+                            <a:tailEnd/>
+                          </a:ln>
+                        </pic:spPr>
+                      </pic:pic>
+                    </a:graphicData>
+                  </a:graphic>
+                </wp:inline>
+              </w:drawing>
+            </w:r>
+            <w:r>
+              <w:t xml:space="preserve"> </w:t>
+            </w:r>
+            <w:r>
+              <w:t xml:space="preserve"> </w:t>
+            </w:r>
+            <w:r>
+              <w:t xml:space="preserve">Solution</w:t>
+            </w:r>
+          </w:p>
+        </w:tc>
+      </w:tr>
+      <w:tr>
+        <w:trPr>
+          <w:cantSplit/>
+        </w:trPr>
+        <w:tc>
+          <w:tcPr>
+            <w:tcMar>
+              <w:top w:w="108" w:type="dxa"/>
+              <w:bottom w:w="108" w:type="dxa"/>
+            </w:tcMar>
+          </w:tcPr>
+          <w:p>
+            <w:pPr>
+              <w:pStyle w:val="BodyText"/>
+            </w:pPr>
+            <w:pPr>
+              <w:spacing w:before="16" w:after="16"/>
+            </w:pPr>
+            <w:r>
+              <w:t xml:space="preserve">The slope coefficient for length is -12.04857. This means that, holding all other predictor variables constant, for each additional millimeter increase in length, we expect the number of rings to decrease by approximately 12.05.</w:t>
+            </w:r>
+          </w:p>
+          <w:p/>
+        </w:tc>
+      </w:tr>
+    </w:tbl>
     <w:p>
       <w:pPr>
+        <w:pStyle w:val="Compact"/>
         <w:numPr>
           <w:ilvl w:val="0"/>
-          <w:numId w:val="1001"/>
+          <w:numId w:val="1004"/>
         </w:numPr>
       </w:pPr>
       <w:r>
@@ -285,11 +1127,287 @@
         <w:t xml:space="preserve">. What do you conclude based on the results of this test?</w:t>
       </w:r>
     </w:p>
+    <w:tbl>
+      <w:tblPr>
+        <w:tblStyle w:val="Table"/>
+        <w:tblLook w:firstRow="0" w:lastRow="0" w:firstColumn="0" w:lastColumn="0" w:noHBand="0" w:noVBand="0" w:val="0000"/>
+        <w:tblBorders>
+          <w:top w:val="single" w:sz="4" w:space="0" w:color="0758E5"/>
+          <w:left w:val="single" w:sz="24" w:space="0" w:color="0758E5"/>
+          <w:bottom w:val="single" w:sz="4" w:space="0" w:color="0758E5"/>
+          <w:right w:val="single" w:sz="4" w:space="0" w:color="0758E5"/>
+        </w:tblBorders>
+        <w:tblCellMar>
+          <w:left w:w="144" w:type="dxa"/>
+          <w:right w:w="144" w:type="dxa"/>
+        </w:tblCellMar>
+        <w:tblLook w:firstRow="0" w:lastRow="0" w:firstColumn="0" w:lastColumn="0" w:noHBand="0" w:noVBand="0" w:val="0000"/>
+      </w:tblPr>
+      <w:tr>
+        <w:trPr>
+          <w:cantSplit/>
+        </w:trPr>
+        <w:tc>
+          <w:tcPr>
+            <w:shd w:color="auto" w:fill="dae6fb" w:val="clear"/>
+            <w:tcMar>
+              <w:top w:w="92" w:type="dxa"/>
+              <w:bottom w:w="92" w:type="dxa"/>
+            </w:tcMar>
+          </w:tcPr>
+          <w:p>
+            <w:pPr>
+              <w:pStyle w:val="FirstParagraph"/>
+            </w:pPr>
+            <w:pPr>
+              <w:spacing w:before="0" w:after="0"/>
+              <w:textAlignment w:val="center"/>
+            </w:pPr>
+            <w:r>
+              <w:drawing>
+                <wp:inline>
+                  <wp:extent cx="152400" cy="152400"/>
+                  <wp:effectExtent b="0" l="0" r="0" t="0"/>
+                  <wp:docPr descr="" title="" id="27" name="Picture"/>
+                  <a:graphic>
+                    <a:graphicData uri="http://schemas.openxmlformats.org/drawingml/2006/picture">
+                      <pic:pic>
+                        <pic:nvPicPr>
+                          <pic:cNvPr descr="/Applications/quarto/share/formats/docx/note.png" id="28" name="Picture"/>
+                          <pic:cNvPicPr>
+                            <a:picLocks noChangeArrowheads="1" noChangeAspect="1"/>
+                          </pic:cNvPicPr>
+                        </pic:nvPicPr>
+                        <pic:blipFill>
+                          <a:blip r:embed="rId20"/>
+                          <a:stretch>
+                            <a:fillRect/>
+                          </a:stretch>
+                        </pic:blipFill>
+                        <pic:spPr bwMode="auto">
+                          <a:xfrm>
+                            <a:off x="0" y="0"/>
+                            <a:ext cx="152400" cy="152400"/>
+                          </a:xfrm>
+                          <a:prstGeom prst="rect">
+                            <a:avLst/>
+                          </a:prstGeom>
+                          <a:noFill/>
+                          <a:ln w="9525">
+                            <a:noFill/>
+                            <a:headEnd/>
+                            <a:tailEnd/>
+                          </a:ln>
+                        </pic:spPr>
+                      </pic:pic>
+                    </a:graphicData>
+                  </a:graphic>
+                </wp:inline>
+              </w:drawing>
+            </w:r>
+            <w:r>
+              <w:t xml:space="preserve"> </w:t>
+            </w:r>
+            <w:r>
+              <w:t xml:space="preserve"> </w:t>
+            </w:r>
+            <w:r>
+              <w:t xml:space="preserve">Solution</w:t>
+            </w:r>
+          </w:p>
+        </w:tc>
+      </w:tr>
+      <w:tr>
+        <w:trPr>
+          <w:cantSplit/>
+        </w:trPr>
+        <w:tc>
+          <w:tcPr>
+            <w:tcMar>
+              <w:top w:w="108" w:type="dxa"/>
+              <w:bottom w:w="108" w:type="dxa"/>
+            </w:tcMar>
+          </w:tcPr>
+          <w:p>
+            <w:pPr>
+              <w:pStyle w:val="BodyText"/>
+            </w:pPr>
+            <w:pPr>
+              <w:spacing w:before="16"/>
+            </w:pPr>
+            <w:r>
+              <w:t xml:space="preserve">The hypotheses for the test of the slope coefficient for</w:t>
+            </w:r>
+            <w:r>
+              <w:t xml:space="preserve"> </w:t>
+            </w:r>
+            <w:r>
+              <w:rPr>
+                <w:rStyle w:val="VerbatimChar"/>
+              </w:rPr>
+              <w:t xml:space="preserve">whole_weight</w:t>
+            </w:r>
+            <w:r>
+              <w:t xml:space="preserve"> </w:t>
+            </w:r>
+            <w:r>
+              <w:t xml:space="preserve">are:</w:t>
+            </w:r>
+          </w:p>
+          <w:p>
+            <w:pPr>
+              <w:pStyle w:val="Compact"/>
+              <w:numPr>
+                <w:ilvl w:val="0"/>
+                <w:numId w:val="1005"/>
+              </w:numPr>
+            </w:pPr>
+            <w:r>
+              <w:t xml:space="preserve">Null hypothesis (</w:t>
+            </w:r>
+            <m:oMath>
+              <m:sSub>
+                <m:e>
+                  <m:r>
+                    <m:t>H</m:t>
+                  </m:r>
+                </m:e>
+                <m:sub>
+                  <m:r>
+                    <m:t>0</m:t>
+                  </m:r>
+                </m:sub>
+              </m:sSub>
+            </m:oMath>
+            <w:r>
+              <w:t xml:space="preserve">):</w:t>
+            </w:r>
+            <w:r>
+              <w:t xml:space="preserve"> </w:t>
+            </w:r>
+            <m:oMath>
+              <m:sSub>
+                <m:e>
+                  <m:r>
+                    <m:t>β</m:t>
+                  </m:r>
+                </m:e>
+                <m:sub>
+                  <m:r>
+                    <m:rPr>
+                      <m:nor/>
+                      <m:sty m:val="p"/>
+                    </m:rPr>
+                    <m:t>whole_weight</m:t>
+                  </m:r>
+                </m:sub>
+              </m:sSub>
+              <m:r>
+                <m:rPr>
+                  <m:sty m:val="p"/>
+                </m:rPr>
+                <m:t>=</m:t>
+              </m:r>
+              <m:r>
+                <m:t>0</m:t>
+              </m:r>
+            </m:oMath>
+            <w:r>
+              <w:t xml:space="preserve"> </w:t>
+            </w:r>
+            <w:r>
+              <w:t xml:space="preserve">(there is no association between whole weight and rings, controlling for other variables)</w:t>
+            </w:r>
+            <w:r>
+              <w:br/>
+            </w:r>
+          </w:p>
+          <w:p>
+            <w:pPr>
+              <w:pStyle w:val="Compact"/>
+              <w:numPr>
+                <w:ilvl w:val="0"/>
+                <w:numId w:val="1005"/>
+              </w:numPr>
+            </w:pPr>
+            <w:r>
+              <w:t xml:space="preserve">Alternative hypothesis (</w:t>
+            </w:r>
+            <m:oMath>
+              <m:sSub>
+                <m:e>
+                  <m:r>
+                    <m:t>H</m:t>
+                  </m:r>
+                </m:e>
+                <m:sub>
+                  <m:r>
+                    <m:t>A</m:t>
+                  </m:r>
+                </m:sub>
+              </m:sSub>
+            </m:oMath>
+            <w:r>
+              <w:t xml:space="preserve">):</w:t>
+            </w:r>
+            <w:r>
+              <w:t xml:space="preserve"> </w:t>
+            </w:r>
+            <m:oMath>
+              <m:sSub>
+                <m:e>
+                  <m:r>
+                    <m:t>β</m:t>
+                  </m:r>
+                </m:e>
+                <m:sub>
+                  <m:r>
+                    <m:rPr>
+                      <m:nor/>
+                      <m:sty m:val="p"/>
+                    </m:rPr>
+                    <m:t>whole_weight</m:t>
+                  </m:r>
+                </m:sub>
+              </m:sSub>
+              <m:r>
+                <m:rPr>
+                  <m:sty m:val="p"/>
+                </m:rPr>
+                <m:t>≠</m:t>
+              </m:r>
+              <m:r>
+                <m:t>0</m:t>
+              </m:r>
+            </m:oMath>
+            <w:r>
+              <w:t xml:space="preserve"> </w:t>
+            </w:r>
+            <w:r>
+              <w:t xml:space="preserve">(there is an association between whole weight and rings, controlling for other variables)</w:t>
+            </w:r>
+          </w:p>
+          <w:p>
+            <w:pPr>
+              <w:pStyle w:val="FirstParagraph"/>
+            </w:pPr>
+            <w:pPr>
+              <w:spacing w:after="16"/>
+            </w:pPr>
+            <w:r>
+              <w:t xml:space="preserve">The p-value for the test is 0.77, which is very large. Therefore, we fail to reject the null hypothesis. There is no evidence to suggest that whole weight is associated with the number of rings, after accounting for length, diameter, and height.</w:t>
+            </w:r>
+          </w:p>
+          <w:p/>
+        </w:tc>
+      </w:tr>
+    </w:tbl>
     <w:p>
       <w:pPr>
+        <w:pStyle w:val="Compact"/>
         <w:numPr>
           <w:ilvl w:val="0"/>
-          <w:numId w:val="1001"/>
+          <w:numId w:val="1006"/>
         </w:numPr>
       </w:pPr>
       <w:r>
@@ -308,11 +1426,600 @@
         <w:t xml:space="preserve">. Interpret this interval in context.</w:t>
       </w:r>
     </w:p>
+    <w:tbl>
+      <w:tblPr>
+        <w:tblStyle w:val="Table"/>
+        <w:tblLook w:firstRow="0" w:lastRow="0" w:firstColumn="0" w:lastColumn="0" w:noHBand="0" w:noVBand="0" w:val="0000"/>
+        <w:tblBorders>
+          <w:top w:val="single" w:sz="4" w:space="0" w:color="0758E5"/>
+          <w:left w:val="single" w:sz="24" w:space="0" w:color="0758E5"/>
+          <w:bottom w:val="single" w:sz="4" w:space="0" w:color="0758E5"/>
+          <w:right w:val="single" w:sz="4" w:space="0" w:color="0758E5"/>
+        </w:tblBorders>
+        <w:tblCellMar>
+          <w:left w:w="144" w:type="dxa"/>
+          <w:right w:w="144" w:type="dxa"/>
+        </w:tblCellMar>
+        <w:tblLook w:firstRow="0" w:lastRow="0" w:firstColumn="0" w:lastColumn="0" w:noHBand="0" w:noVBand="0" w:val="0000"/>
+      </w:tblPr>
+      <w:tr>
+        <w:trPr>
+          <w:cantSplit/>
+        </w:trPr>
+        <w:tc>
+          <w:tcPr>
+            <w:shd w:color="auto" w:fill="dae6fb" w:val="clear"/>
+            <w:tcMar>
+              <w:top w:w="92" w:type="dxa"/>
+              <w:bottom w:w="92" w:type="dxa"/>
+            </w:tcMar>
+          </w:tcPr>
+          <w:p>
+            <w:pPr>
+              <w:pStyle w:val="FirstParagraph"/>
+            </w:pPr>
+            <w:pPr>
+              <w:spacing w:before="0" w:after="0"/>
+              <w:textAlignment w:val="center"/>
+            </w:pPr>
+            <w:r>
+              <w:drawing>
+                <wp:inline>
+                  <wp:extent cx="152400" cy="152400"/>
+                  <wp:effectExtent b="0" l="0" r="0" t="0"/>
+                  <wp:docPr descr="" title="" id="29" name="Picture"/>
+                  <a:graphic>
+                    <a:graphicData uri="http://schemas.openxmlformats.org/drawingml/2006/picture">
+                      <pic:pic>
+                        <pic:nvPicPr>
+                          <pic:cNvPr descr="/Applications/quarto/share/formats/docx/note.png" id="30" name="Picture"/>
+                          <pic:cNvPicPr>
+                            <a:picLocks noChangeArrowheads="1" noChangeAspect="1"/>
+                          </pic:cNvPicPr>
+                        </pic:nvPicPr>
+                        <pic:blipFill>
+                          <a:blip r:embed="rId20"/>
+                          <a:stretch>
+                            <a:fillRect/>
+                          </a:stretch>
+                        </pic:blipFill>
+                        <pic:spPr bwMode="auto">
+                          <a:xfrm>
+                            <a:off x="0" y="0"/>
+                            <a:ext cx="152400" cy="152400"/>
+                          </a:xfrm>
+                          <a:prstGeom prst="rect">
+                            <a:avLst/>
+                          </a:prstGeom>
+                          <a:noFill/>
+                          <a:ln w="9525">
+                            <a:noFill/>
+                            <a:headEnd/>
+                            <a:tailEnd/>
+                          </a:ln>
+                        </pic:spPr>
+                      </pic:pic>
+                    </a:graphicData>
+                  </a:graphic>
+                </wp:inline>
+              </w:drawing>
+            </w:r>
+            <w:r>
+              <w:t xml:space="preserve"> </w:t>
+            </w:r>
+            <w:r>
+              <w:t xml:space="preserve"> </w:t>
+            </w:r>
+            <w:r>
+              <w:t xml:space="preserve">Solution</w:t>
+            </w:r>
+          </w:p>
+        </w:tc>
+      </w:tr>
+      <w:tr>
+        <w:trPr>
+          <w:cantSplit/>
+        </w:trPr>
+        <w:tc>
+          <w:tcPr>
+            <w:tcMar>
+              <w:top w:w="108" w:type="dxa"/>
+              <w:bottom w:w="108" w:type="dxa"/>
+            </w:tcMar>
+          </w:tcPr>
+          <w:p>
+            <w:pPr>
+              <w:pStyle w:val="BodyText"/>
+            </w:pPr>
+            <w:pPr>
+              <w:spacing w:before="16"/>
+            </w:pPr>
+            <w:r>
+              <w:t xml:space="preserve">To calculate the 95% confidence interval for the slope coefficient for</w:t>
+            </w:r>
+            <w:r>
+              <w:t xml:space="preserve"> </w:t>
+            </w:r>
+            <w:r>
+              <w:rPr>
+                <w:rStyle w:val="VerbatimChar"/>
+              </w:rPr>
+              <w:t xml:space="preserve">length</w:t>
+            </w:r>
+            <w:r>
+              <w:t xml:space="preserve">, we use the</w:t>
+            </w:r>
+            <w:r>
+              <w:t xml:space="preserve"> </w:t>
+            </w:r>
+            <w:r>
+              <w:t xml:space="preserve">formula:</w:t>
+            </w:r>
+          </w:p>
+          <w:p>
+            <w:pPr>
+              <w:pStyle w:val="BodyText"/>
+            </w:pPr>
+            <m:oMathPara>
+              <m:oMathParaPr>
+                <m:jc m:val="center"/>
+              </m:oMathParaPr>
+              <m:oMath>
+                <m:r>
+                  <m:rPr>
+                    <m:nor/>
+                    <m:sty m:val="p"/>
+                  </m:rPr>
+                  <m:t>CI</m:t>
+                </m:r>
+                <m:r>
+                  <m:rPr>
+                    <m:sty m:val="p"/>
+                  </m:rPr>
+                  <m:t>=</m:t>
+                </m:r>
+                <m:acc>
+                  <m:accPr>
+                    <m:chr m:val="̂"/>
+                  </m:accPr>
+                  <m:e>
+                    <m:r>
+                      <m:t>β</m:t>
+                    </m:r>
+                  </m:e>
+                </m:acc>
+                <m:r>
+                  <m:rPr>
+                    <m:sty m:val="p"/>
+                  </m:rPr>
+                  <m:t>±</m:t>
+                </m:r>
+                <m:sSup>
+                  <m:e>
+                    <m:r>
+                      <m:t>t</m:t>
+                    </m:r>
+                  </m:e>
+                  <m:sup>
+                    <m:r>
+                      <m:rPr>
+                        <m:sty m:val="p"/>
+                      </m:rPr>
+                      <m:t>*</m:t>
+                    </m:r>
+                  </m:sup>
+                </m:sSup>
+                <m:r>
+                  <m:rPr>
+                    <m:sty m:val="p"/>
+                  </m:rPr>
+                  <m:t>⋅</m:t>
+                </m:r>
+                <m:r>
+                  <m:t>S</m:t>
+                </m:r>
+                <m:r>
+                  <m:t>E</m:t>
+                </m:r>
+                <m:d>
+                  <m:dPr>
+                    <m:begChr m:val="("/>
+                    <m:sepChr m:val=""/>
+                    <m:endChr m:val=")"/>
+                    <m:grow/>
+                  </m:dPr>
+                  <m:e>
+                    <m:acc>
+                      <m:accPr>
+                        <m:chr m:val="̂"/>
+                      </m:accPr>
+                      <m:e>
+                        <m:r>
+                          <m:t>β</m:t>
+                        </m:r>
+                      </m:e>
+                    </m:acc>
+                  </m:e>
+                </m:d>
+              </m:oMath>
+            </m:oMathPara>
+          </w:p>
+          <w:p>
+            <w:pPr>
+              <w:pStyle w:val="FirstParagraph"/>
+            </w:pPr>
+            <w:r>
+              <w:t xml:space="preserve">where</w:t>
+            </w:r>
+            <w:r>
+              <w:t xml:space="preserve"> </w:t>
+            </w:r>
+            <m:oMath>
+              <m:acc>
+                <m:accPr>
+                  <m:chr m:val="̂"/>
+                </m:accPr>
+                <m:e>
+                  <m:r>
+                    <m:t>β</m:t>
+                  </m:r>
+                </m:e>
+              </m:acc>
+            </m:oMath>
+            <w:r>
+              <w:t xml:space="preserve"> </w:t>
+            </w:r>
+            <w:r>
+              <w:t xml:space="preserve">is the estimated coefficient,</w:t>
+            </w:r>
+            <w:r>
+              <w:t xml:space="preserve"> </w:t>
+            </w:r>
+            <m:oMath>
+              <m:r>
+                <m:t>S</m:t>
+              </m:r>
+              <m:r>
+                <m:t>E</m:t>
+              </m:r>
+              <m:d>
+                <m:dPr>
+                  <m:begChr m:val="("/>
+                  <m:sepChr m:val=""/>
+                  <m:endChr m:val=")"/>
+                  <m:grow/>
+                </m:dPr>
+                <m:e>
+                  <m:acc>
+                    <m:accPr>
+                      <m:chr m:val="̂"/>
+                    </m:accPr>
+                    <m:e>
+                      <m:r>
+                        <m:t>β</m:t>
+                      </m:r>
+                    </m:e>
+                  </m:acc>
+                </m:e>
+              </m:d>
+            </m:oMath>
+            <w:r>
+              <w:t xml:space="preserve"> </w:t>
+            </w:r>
+            <w:r>
+              <w:t xml:space="preserve">is the standard error, and</w:t>
+            </w:r>
+            <w:r>
+              <w:t xml:space="preserve"> </w:t>
+            </w:r>
+            <m:oMath>
+              <m:sSup>
+                <m:e>
+                  <m:r>
+                    <m:t>t</m:t>
+                  </m:r>
+                </m:e>
+                <m:sup>
+                  <m:r>
+                    <m:rPr>
+                      <m:sty m:val="p"/>
+                    </m:rPr>
+                    <m:t>*</m:t>
+                  </m:r>
+                </m:sup>
+              </m:sSup>
+            </m:oMath>
+            <w:r>
+              <w:t xml:space="preserve"> </w:t>
+            </w:r>
+            <w:r>
+              <w:t xml:space="preserve">is the critical value from the t-distribution with 4172 degrees of freedom.</w:t>
+            </w:r>
+          </w:p>
+          <w:p>
+            <w:pPr>
+              <w:pStyle w:val="BodyText"/>
+            </w:pPr>
+            <w:r>
+              <w:t xml:space="preserve">Using the output, we have:</w:t>
+            </w:r>
+          </w:p>
+          <w:p>
+            <w:pPr>
+              <w:pStyle w:val="Compact"/>
+              <w:numPr>
+                <w:ilvl w:val="0"/>
+                <w:numId w:val="1007"/>
+              </w:numPr>
+            </w:pPr>
+            <m:oMath>
+              <m:sSub>
+                <m:e>
+                  <m:acc>
+                    <m:accPr>
+                      <m:chr m:val="̂"/>
+                    </m:accPr>
+                    <m:e>
+                      <m:r>
+                        <m:t>β</m:t>
+                      </m:r>
+                    </m:e>
+                  </m:acc>
+                </m:e>
+                <m:sub>
+                  <m:r>
+                    <m:rPr>
+                      <m:nor/>
+                      <m:sty m:val="p"/>
+                    </m:rPr>
+                    <m:t>length</m:t>
+                  </m:r>
+                </m:sub>
+              </m:sSub>
+              <m:r>
+                <m:rPr>
+                  <m:sty m:val="p"/>
+                </m:rPr>
+                <m:t>=</m:t>
+              </m:r>
+              <m:r>
+                <m:rPr>
+                  <m:sty m:val="p"/>
+                </m:rPr>
+                <m:t>−</m:t>
+              </m:r>
+              <m:r>
+                <m:t>12.04857</m:t>
+              </m:r>
+            </m:oMath>
+          </w:p>
+          <w:p>
+            <w:pPr>
+              <w:pStyle w:val="Compact"/>
+              <w:numPr>
+                <w:ilvl w:val="0"/>
+                <w:numId w:val="1007"/>
+              </w:numPr>
+            </w:pPr>
+            <m:oMath>
+              <m:r>
+                <m:t>S</m:t>
+              </m:r>
+              <m:r>
+                <m:t>E</m:t>
+              </m:r>
+              <m:d>
+                <m:dPr>
+                  <m:begChr m:val="("/>
+                  <m:sepChr m:val=""/>
+                  <m:endChr m:val=")"/>
+                  <m:grow/>
+                </m:dPr>
+                <m:e>
+                  <m:sSub>
+                    <m:e>
+                      <m:acc>
+                        <m:accPr>
+                          <m:chr m:val="̂"/>
+                        </m:accPr>
+                        <m:e>
+                          <m:r>
+                            <m:t>β</m:t>
+                          </m:r>
+                        </m:e>
+                      </m:acc>
+                    </m:e>
+                    <m:sub>
+                      <m:r>
+                        <m:rPr>
+                          <m:nor/>
+                          <m:sty m:val="p"/>
+                        </m:rPr>
+                        <m:t>length</m:t>
+                      </m:r>
+                    </m:sub>
+                  </m:sSub>
+                </m:e>
+              </m:d>
+              <m:r>
+                <m:rPr>
+                  <m:sty m:val="p"/>
+                </m:rPr>
+                <m:t>=</m:t>
+              </m:r>
+              <m:r>
+                <m:t>2.10217</m:t>
+              </m:r>
+            </m:oMath>
+          </w:p>
+          <w:p>
+            <w:pPr>
+              <w:pStyle w:val="Compact"/>
+              <w:numPr>
+                <w:ilvl w:val="0"/>
+                <w:numId w:val="1007"/>
+              </w:numPr>
+            </w:pPr>
+            <w:r>
+              <w:t xml:space="preserve">For a 95% confidence level and 4172 degrees of freedom,</w:t>
+            </w:r>
+            <w:r>
+              <w:t xml:space="preserve"> </w:t>
+            </w:r>
+            <m:oMath>
+              <m:sSup>
+                <m:e>
+                  <m:r>
+                    <m:t>t</m:t>
+                  </m:r>
+                </m:e>
+                <m:sup>
+                  <m:r>
+                    <m:rPr>
+                      <m:sty m:val="p"/>
+                    </m:rPr>
+                    <m:t>*</m:t>
+                  </m:r>
+                </m:sup>
+              </m:sSup>
+              <m:r>
+                <m:rPr>
+                  <m:sty m:val="p"/>
+                </m:rPr>
+                <m:t>≈</m:t>
+              </m:r>
+              <m:r>
+                <m:t>1.96</m:t>
+              </m:r>
+            </m:oMath>
+            <w:r>
+              <w:t xml:space="preserve"> </w:t>
+            </w:r>
+            <w:r>
+              <w:t xml:space="preserve">(using normal approximation for large df)</w:t>
+            </w:r>
+          </w:p>
+          <w:p>
+            <w:pPr>
+              <w:pStyle w:val="FirstParagraph"/>
+            </w:pPr>
+            <w:r>
+              <w:t xml:space="preserve">Thus, the confidence interval is:</w:t>
+            </w:r>
+          </w:p>
+          <w:p>
+            <w:pPr>
+              <w:pStyle w:val="BodyText"/>
+            </w:pPr>
+            <m:oMathPara>
+              <m:oMathParaPr>
+                <m:jc m:val="center"/>
+              </m:oMathParaPr>
+              <m:oMath>
+                <m:r>
+                  <m:rPr>
+                    <m:nor/>
+                    <m:sty m:val="p"/>
+                  </m:rPr>
+                  <m:t>CI</m:t>
+                </m:r>
+                <m:r>
+                  <m:rPr>
+                    <m:sty m:val="p"/>
+                  </m:rPr>
+                  <m:t>=</m:t>
+                </m:r>
+                <m:r>
+                  <m:rPr>
+                    <m:sty m:val="p"/>
+                  </m:rPr>
+                  <m:t>−</m:t>
+                </m:r>
+                <m:r>
+                  <m:t>12.04857</m:t>
+                </m:r>
+                <m:r>
+                  <m:rPr>
+                    <m:sty m:val="p"/>
+                  </m:rPr>
+                  <m:t>±</m:t>
+                </m:r>
+                <m:r>
+                  <m:t>1.96</m:t>
+                </m:r>
+                <m:r>
+                  <m:rPr>
+                    <m:sty m:val="p"/>
+                  </m:rPr>
+                  <m:t>⋅</m:t>
+                </m:r>
+                <m:r>
+                  <m:t>2.10217</m:t>
+                </m:r>
+                <m:r>
+                  <m:rPr>
+                    <m:sty m:val="p"/>
+                  </m:rPr>
+                  <m:t>=</m:t>
+                </m:r>
+                <m:d>
+                  <m:dPr>
+                    <m:begChr m:val="("/>
+                    <m:sepChr m:val=""/>
+                    <m:endChr m:val=")"/>
+                    <m:grow/>
+                  </m:dPr>
+                  <m:e>
+                    <m:r>
+                      <m:rPr>
+                        <m:sty m:val="p"/>
+                      </m:rPr>
+                      <m:t>−</m:t>
+                    </m:r>
+                    <m:r>
+                      <m:t>16.169</m:t>
+                    </m:r>
+                    <m:r>
+                      <m:rPr>
+                        <m:sty m:val="p"/>
+                      </m:rPr>
+                      <m:t>,</m:t>
+                    </m:r>
+                    <m:r>
+                      <m:rPr>
+                        <m:sty m:val="p"/>
+                      </m:rPr>
+                      <m:t>−</m:t>
+                    </m:r>
+                    <m:r>
+                      <m:t>7.928</m:t>
+                    </m:r>
+                  </m:e>
+                </m:d>
+              </m:oMath>
+            </m:oMathPara>
+          </w:p>
+          <w:p>
+            <w:pPr>
+              <w:pStyle w:val="FirstParagraph"/>
+            </w:pPr>
+            <w:pPr>
+              <w:spacing w:after="16"/>
+            </w:pPr>
+            <w:r>
+              <w:t xml:space="preserve">We are 95% confident that the true slope coefficient for length is between -16.169 and -7.928. We are 95% confident that for each additional millimeter increase in length, the number of rings is expected to decrease by between 7.93 and 16.17, holding all other variables constant.</w:t>
+            </w:r>
+          </w:p>
+          <w:p/>
+        </w:tc>
+      </w:tr>
+    </w:tbl>
     <w:p>
       <w:pPr>
+        <w:pStyle w:val="Compact"/>
         <w:numPr>
           <w:ilvl w:val="0"/>
-          <w:numId w:val="1001"/>
+          <w:numId w:val="1008"/>
         </w:numPr>
       </w:pPr>
       <w:r>
@@ -334,7 +2041,138 @@
         <w:t xml:space="preserve">is explained by the model?</w:t>
       </w:r>
     </w:p>
-    <w:bookmarkEnd w:id="20"/>
+    <w:tbl>
+      <w:tblPr>
+        <w:tblStyle w:val="Table"/>
+        <w:tblLook w:firstRow="0" w:lastRow="0" w:firstColumn="0" w:lastColumn="0" w:noHBand="0" w:noVBand="0" w:val="0000"/>
+        <w:tblBorders>
+          <w:top w:val="single" w:sz="4" w:space="0" w:color="0758E5"/>
+          <w:left w:val="single" w:sz="24" w:space="0" w:color="0758E5"/>
+          <w:bottom w:val="single" w:sz="4" w:space="0" w:color="0758E5"/>
+          <w:right w:val="single" w:sz="4" w:space="0" w:color="0758E5"/>
+        </w:tblBorders>
+        <w:tblCellMar>
+          <w:left w:w="144" w:type="dxa"/>
+          <w:right w:w="144" w:type="dxa"/>
+        </w:tblCellMar>
+        <w:tblLook w:firstRow="0" w:lastRow="0" w:firstColumn="0" w:lastColumn="0" w:noHBand="0" w:noVBand="0" w:val="0000"/>
+      </w:tblPr>
+      <w:tr>
+        <w:trPr>
+          <w:cantSplit/>
+        </w:trPr>
+        <w:tc>
+          <w:tcPr>
+            <w:shd w:color="auto" w:fill="dae6fb" w:val="clear"/>
+            <w:tcMar>
+              <w:top w:w="92" w:type="dxa"/>
+              <w:bottom w:w="92" w:type="dxa"/>
+            </w:tcMar>
+          </w:tcPr>
+          <w:p>
+            <w:pPr>
+              <w:pStyle w:val="FirstParagraph"/>
+            </w:pPr>
+            <w:pPr>
+              <w:spacing w:before="0" w:after="0"/>
+              <w:textAlignment w:val="center"/>
+            </w:pPr>
+            <w:r>
+              <w:drawing>
+                <wp:inline>
+                  <wp:extent cx="152400" cy="152400"/>
+                  <wp:effectExtent b="0" l="0" r="0" t="0"/>
+                  <wp:docPr descr="" title="" id="31" name="Picture"/>
+                  <a:graphic>
+                    <a:graphicData uri="http://schemas.openxmlformats.org/drawingml/2006/picture">
+                      <pic:pic>
+                        <pic:nvPicPr>
+                          <pic:cNvPr descr="/Applications/quarto/share/formats/docx/note.png" id="32" name="Picture"/>
+                          <pic:cNvPicPr>
+                            <a:picLocks noChangeArrowheads="1" noChangeAspect="1"/>
+                          </pic:cNvPicPr>
+                        </pic:nvPicPr>
+                        <pic:blipFill>
+                          <a:blip r:embed="rId20"/>
+                          <a:stretch>
+                            <a:fillRect/>
+                          </a:stretch>
+                        </pic:blipFill>
+                        <pic:spPr bwMode="auto">
+                          <a:xfrm>
+                            <a:off x="0" y="0"/>
+                            <a:ext cx="152400" cy="152400"/>
+                          </a:xfrm>
+                          <a:prstGeom prst="rect">
+                            <a:avLst/>
+                          </a:prstGeom>
+                          <a:noFill/>
+                          <a:ln w="9525">
+                            <a:noFill/>
+                            <a:headEnd/>
+                            <a:tailEnd/>
+                          </a:ln>
+                        </pic:spPr>
+                      </pic:pic>
+                    </a:graphicData>
+                  </a:graphic>
+                </wp:inline>
+              </w:drawing>
+            </w:r>
+            <w:r>
+              <w:t xml:space="preserve"> </w:t>
+            </w:r>
+            <w:r>
+              <w:t xml:space="preserve"> </w:t>
+            </w:r>
+            <w:r>
+              <w:t xml:space="preserve">Solution</w:t>
+            </w:r>
+          </w:p>
+        </w:tc>
+      </w:tr>
+      <w:tr>
+        <w:trPr>
+          <w:cantSplit/>
+        </w:trPr>
+        <w:tc>
+          <w:tcPr>
+            <w:tcMar>
+              <w:top w:w="108" w:type="dxa"/>
+              <w:bottom w:w="108" w:type="dxa"/>
+            </w:tcMar>
+          </w:tcPr>
+          <w:p>
+            <w:pPr>
+              <w:pStyle w:val="BodyText"/>
+            </w:pPr>
+            <w:pPr>
+              <w:spacing w:before="16" w:after="16"/>
+            </w:pPr>
+            <w:r>
+              <w:t xml:space="preserve">The proportion of variability in</w:t>
+            </w:r>
+            <w:r>
+              <w:t xml:space="preserve"> </w:t>
+            </w:r>
+            <w:r>
+              <w:rPr>
+                <w:rStyle w:val="VerbatimChar"/>
+              </w:rPr>
+              <w:t xml:space="preserve">rings</w:t>
+            </w:r>
+            <w:r>
+              <w:t xml:space="preserve"> </w:t>
+            </w:r>
+            <w:r>
+              <w:t xml:space="preserve">explained by the model is given by the R-squared value, which is 0.3556. This means that approximately 35.56% of the variability in the number of rings can be explained by the multiple regression model with the predictor variables length, diameter, height, and whole weight.</w:t>
+            </w:r>
+          </w:p>
+          <w:p/>
+        </w:tc>
+      </w:tr>
+    </w:tbl>
+    <w:bookmarkEnd w:id="33"/>
     <w:sectPr>
       <w:footnotePr>
         <w:numRestart w:val="eachSect"/>
@@ -530,6 +2368,534 @@
       </w:pPr>
     </w:lvl>
   </w:abstractNum>
+  <w:abstractNum w:abstractNumId="99732">
+    <w:nsid w:val="00A99732"/>
+    <w:multiLevelType w:val="multilevel"/>
+    <w:lvl w:ilvl="0">
+      <w:start w:val="2"/>
+      <w:numFmt w:val="lowerLetter"/>
+      <w:lvlText w:val="(%1)"/>
+      <w:lvlJc w:val="left"/>
+      <w:pPr>
+        <w:ind w:left="720" w:hanging="360"/>
+      </w:pPr>
+    </w:lvl>
+    <w:lvl w:ilvl="1">
+      <w:start w:val="2"/>
+      <w:numFmt w:val="lowerLetter"/>
+      <w:lvlText w:val="(%2)"/>
+      <w:lvlJc w:val="left"/>
+      <w:pPr>
+        <w:ind w:left="1440" w:hanging="360"/>
+      </w:pPr>
+    </w:lvl>
+    <w:lvl w:ilvl="2">
+      <w:start w:val="2"/>
+      <w:numFmt w:val="lowerLetter"/>
+      <w:lvlText w:val="(%3)"/>
+      <w:lvlJc w:val="left"/>
+      <w:pPr>
+        <w:ind w:left="2160" w:hanging="360"/>
+      </w:pPr>
+    </w:lvl>
+    <w:lvl w:ilvl="3">
+      <w:start w:val="2"/>
+      <w:numFmt w:val="lowerLetter"/>
+      <w:lvlText w:val="(%4)"/>
+      <w:lvlJc w:val="left"/>
+      <w:pPr>
+        <w:ind w:left="2880" w:hanging="360"/>
+      </w:pPr>
+    </w:lvl>
+    <w:lvl w:ilvl="4">
+      <w:start w:val="2"/>
+      <w:numFmt w:val="lowerLetter"/>
+      <w:lvlText w:val="(%5)"/>
+      <w:lvlJc w:val="left"/>
+      <w:pPr>
+        <w:ind w:left="3600" w:hanging="360"/>
+      </w:pPr>
+    </w:lvl>
+    <w:lvl w:ilvl="5">
+      <w:start w:val="2"/>
+      <w:numFmt w:val="lowerLetter"/>
+      <w:lvlText w:val="(%6)"/>
+      <w:lvlJc w:val="left"/>
+      <w:pPr>
+        <w:ind w:left="4320" w:hanging="360"/>
+      </w:pPr>
+    </w:lvl>
+    <w:lvl w:ilvl="6">
+      <w:start w:val="2"/>
+      <w:numFmt w:val="lowerLetter"/>
+      <w:lvlText w:val="(%7)"/>
+      <w:lvlJc w:val="left"/>
+      <w:pPr>
+        <w:ind w:left="5040" w:hanging="360"/>
+      </w:pPr>
+    </w:lvl>
+    <w:lvl w:ilvl="7">
+      <w:start w:val="2"/>
+      <w:numFmt w:val="lowerLetter"/>
+      <w:lvlText w:val="(%8)"/>
+      <w:lvlJc w:val="left"/>
+      <w:pPr>
+        <w:ind w:left="5760" w:hanging="360"/>
+      </w:pPr>
+    </w:lvl>
+    <w:lvl w:ilvl="8">
+      <w:start w:val="2"/>
+      <w:numFmt w:val="lowerLetter"/>
+      <w:lvlText w:val="(%9)"/>
+      <w:lvlJc w:val="left"/>
+      <w:pPr>
+        <w:ind w:left="6480" w:hanging="360"/>
+      </w:pPr>
+    </w:lvl>
+  </w:abstractNum>
+  <w:abstractNum w:abstractNumId="99733">
+    <w:nsid w:val="00A99733"/>
+    <w:multiLevelType w:val="multilevel"/>
+    <w:lvl w:ilvl="0">
+      <w:start w:val="3"/>
+      <w:numFmt w:val="lowerLetter"/>
+      <w:lvlText w:val="(%1)"/>
+      <w:lvlJc w:val="left"/>
+      <w:pPr>
+        <w:ind w:left="720" w:hanging="360"/>
+      </w:pPr>
+    </w:lvl>
+    <w:lvl w:ilvl="1">
+      <w:start w:val="3"/>
+      <w:numFmt w:val="lowerLetter"/>
+      <w:lvlText w:val="(%2)"/>
+      <w:lvlJc w:val="left"/>
+      <w:pPr>
+        <w:ind w:left="1440" w:hanging="360"/>
+      </w:pPr>
+    </w:lvl>
+    <w:lvl w:ilvl="2">
+      <w:start w:val="3"/>
+      <w:numFmt w:val="lowerLetter"/>
+      <w:lvlText w:val="(%3)"/>
+      <w:lvlJc w:val="left"/>
+      <w:pPr>
+        <w:ind w:left="2160" w:hanging="360"/>
+      </w:pPr>
+    </w:lvl>
+    <w:lvl w:ilvl="3">
+      <w:start w:val="3"/>
+      <w:numFmt w:val="lowerLetter"/>
+      <w:lvlText w:val="(%4)"/>
+      <w:lvlJc w:val="left"/>
+      <w:pPr>
+        <w:ind w:left="2880" w:hanging="360"/>
+      </w:pPr>
+    </w:lvl>
+    <w:lvl w:ilvl="4">
+      <w:start w:val="3"/>
+      <w:numFmt w:val="lowerLetter"/>
+      <w:lvlText w:val="(%5)"/>
+      <w:lvlJc w:val="left"/>
+      <w:pPr>
+        <w:ind w:left="3600" w:hanging="360"/>
+      </w:pPr>
+    </w:lvl>
+    <w:lvl w:ilvl="5">
+      <w:start w:val="3"/>
+      <w:numFmt w:val="lowerLetter"/>
+      <w:lvlText w:val="(%6)"/>
+      <w:lvlJc w:val="left"/>
+      <w:pPr>
+        <w:ind w:left="4320" w:hanging="360"/>
+      </w:pPr>
+    </w:lvl>
+    <w:lvl w:ilvl="6">
+      <w:start w:val="3"/>
+      <w:numFmt w:val="lowerLetter"/>
+      <w:lvlText w:val="(%7)"/>
+      <w:lvlJc w:val="left"/>
+      <w:pPr>
+        <w:ind w:left="5040" w:hanging="360"/>
+      </w:pPr>
+    </w:lvl>
+    <w:lvl w:ilvl="7">
+      <w:start w:val="3"/>
+      <w:numFmt w:val="lowerLetter"/>
+      <w:lvlText w:val="(%8)"/>
+      <w:lvlJc w:val="left"/>
+      <w:pPr>
+        <w:ind w:left="5760" w:hanging="360"/>
+      </w:pPr>
+    </w:lvl>
+    <w:lvl w:ilvl="8">
+      <w:start w:val="3"/>
+      <w:numFmt w:val="lowerLetter"/>
+      <w:lvlText w:val="(%9)"/>
+      <w:lvlJc w:val="left"/>
+      <w:pPr>
+        <w:ind w:left="6480" w:hanging="360"/>
+      </w:pPr>
+    </w:lvl>
+  </w:abstractNum>
+  <w:abstractNum w:abstractNumId="99734">
+    <w:nsid w:val="00A99734"/>
+    <w:multiLevelType w:val="multilevel"/>
+    <w:lvl w:ilvl="0">
+      <w:start w:val="4"/>
+      <w:numFmt w:val="lowerLetter"/>
+      <w:lvlText w:val="(%1)"/>
+      <w:lvlJc w:val="left"/>
+      <w:pPr>
+        <w:ind w:left="720" w:hanging="360"/>
+      </w:pPr>
+    </w:lvl>
+    <w:lvl w:ilvl="1">
+      <w:start w:val="4"/>
+      <w:numFmt w:val="lowerLetter"/>
+      <w:lvlText w:val="(%2)"/>
+      <w:lvlJc w:val="left"/>
+      <w:pPr>
+        <w:ind w:left="1440" w:hanging="360"/>
+      </w:pPr>
+    </w:lvl>
+    <w:lvl w:ilvl="2">
+      <w:start w:val="4"/>
+      <w:numFmt w:val="lowerLetter"/>
+      <w:lvlText w:val="(%3)"/>
+      <w:lvlJc w:val="left"/>
+      <w:pPr>
+        <w:ind w:left="2160" w:hanging="360"/>
+      </w:pPr>
+    </w:lvl>
+    <w:lvl w:ilvl="3">
+      <w:start w:val="4"/>
+      <w:numFmt w:val="lowerLetter"/>
+      <w:lvlText w:val="(%4)"/>
+      <w:lvlJc w:val="left"/>
+      <w:pPr>
+        <w:ind w:left="2880" w:hanging="360"/>
+      </w:pPr>
+    </w:lvl>
+    <w:lvl w:ilvl="4">
+      <w:start w:val="4"/>
+      <w:numFmt w:val="lowerLetter"/>
+      <w:lvlText w:val="(%5)"/>
+      <w:lvlJc w:val="left"/>
+      <w:pPr>
+        <w:ind w:left="3600" w:hanging="360"/>
+      </w:pPr>
+    </w:lvl>
+    <w:lvl w:ilvl="5">
+      <w:start w:val="4"/>
+      <w:numFmt w:val="lowerLetter"/>
+      <w:lvlText w:val="(%6)"/>
+      <w:lvlJc w:val="left"/>
+      <w:pPr>
+        <w:ind w:left="4320" w:hanging="360"/>
+      </w:pPr>
+    </w:lvl>
+    <w:lvl w:ilvl="6">
+      <w:start w:val="4"/>
+      <w:numFmt w:val="lowerLetter"/>
+      <w:lvlText w:val="(%7)"/>
+      <w:lvlJc w:val="left"/>
+      <w:pPr>
+        <w:ind w:left="5040" w:hanging="360"/>
+      </w:pPr>
+    </w:lvl>
+    <w:lvl w:ilvl="7">
+      <w:start w:val="4"/>
+      <w:numFmt w:val="lowerLetter"/>
+      <w:lvlText w:val="(%8)"/>
+      <w:lvlJc w:val="left"/>
+      <w:pPr>
+        <w:ind w:left="5760" w:hanging="360"/>
+      </w:pPr>
+    </w:lvl>
+    <w:lvl w:ilvl="8">
+      <w:start w:val="4"/>
+      <w:numFmt w:val="lowerLetter"/>
+      <w:lvlText w:val="(%9)"/>
+      <w:lvlJc w:val="left"/>
+      <w:pPr>
+        <w:ind w:left="6480" w:hanging="360"/>
+      </w:pPr>
+    </w:lvl>
+  </w:abstractNum>
+  <w:abstractNum w:abstractNumId="991">
+    <w:nsid w:val="0000A991"/>
+    <w:multiLevelType w:val="multilevel"/>
+    <w:lvl w:ilvl="0">
+      <w:numFmt w:val="bullet"/>
+      <w:lvlText w:val=""/>
+      <w:lvlJc w:val="left"/>
+      <w:pPr>
+        <w:ind w:left="720" w:hanging="360"/>
+      </w:pPr>
+      <w:rPr>
+        <w:rFonts w:ascii="Symbol" w:hAnsi="Symbol" w:cs="Symbol" w:hint="default"/>
+      </w:rPr>
+    </w:lvl>
+    <w:lvl w:ilvl="1">
+      <w:numFmt w:val="bullet"/>
+      <w:lvlText w:val="o"/>
+      <w:lvlJc w:val="left"/>
+      <w:pPr>
+        <w:ind w:left="1440" w:hanging="360"/>
+      </w:pPr>
+      <w:rPr>
+        <w:rFonts w:ascii="Courier New" w:hAnsi="Courier New" w:cs="Courier New" w:hint="default"/>
+      </w:rPr>
+    </w:lvl>
+    <w:lvl w:ilvl="2">
+      <w:numFmt w:val="bullet"/>
+      <w:lvlText w:val=""/>
+      <w:lvlJc w:val="left"/>
+      <w:pPr>
+        <w:ind w:left="2160" w:hanging="360"/>
+      </w:pPr>
+      <w:rPr>
+        <w:rFonts w:ascii="Wingdings" w:hAnsi="Wingdings" w:cs="Wingdings" w:hint="default"/>
+      </w:rPr>
+    </w:lvl>
+    <w:lvl w:ilvl="3">
+      <w:numFmt w:val="bullet"/>
+      <w:lvlText w:val=""/>
+      <w:lvlJc w:val="left"/>
+      <w:pPr>
+        <w:ind w:left="2880" w:hanging="360"/>
+      </w:pPr>
+      <w:rPr>
+        <w:rFonts w:ascii="Symbol" w:hAnsi="Symbol" w:cs="Symbol" w:hint="default"/>
+      </w:rPr>
+    </w:lvl>
+    <w:lvl w:ilvl="4">
+      <w:numFmt w:val="bullet"/>
+      <w:lvlText w:val="o"/>
+      <w:lvlJc w:val="left"/>
+      <w:pPr>
+        <w:ind w:left="3600" w:hanging="360"/>
+      </w:pPr>
+      <w:rPr>
+        <w:rFonts w:ascii="Courier New" w:hAnsi="Courier New" w:cs="Courier New" w:hint="default"/>
+      </w:rPr>
+    </w:lvl>
+    <w:lvl w:ilvl="5">
+      <w:numFmt w:val="bullet"/>
+      <w:lvlText w:val=""/>
+      <w:lvlJc w:val="left"/>
+      <w:pPr>
+        <w:ind w:left="4320" w:hanging="360"/>
+      </w:pPr>
+      <w:rPr>
+        <w:rFonts w:ascii="Wingdings" w:hAnsi="Wingdings" w:cs="Wingdings" w:hint="default"/>
+      </w:rPr>
+    </w:lvl>
+    <w:lvl w:ilvl="6">
+      <w:numFmt w:val="bullet"/>
+      <w:lvlText w:val=""/>
+      <w:lvlJc w:val="left"/>
+      <w:pPr>
+        <w:ind w:left="5040" w:hanging="360"/>
+      </w:pPr>
+      <w:rPr>
+        <w:rFonts w:ascii="Symbol" w:hAnsi="Symbol" w:cs="Symbol" w:hint="default"/>
+      </w:rPr>
+    </w:lvl>
+    <w:lvl w:ilvl="7">
+      <w:numFmt w:val="bullet"/>
+      <w:lvlText w:val="o"/>
+      <w:lvlJc w:val="left"/>
+      <w:pPr>
+        <w:ind w:left="5760" w:hanging="360"/>
+      </w:pPr>
+      <w:rPr>
+        <w:rFonts w:ascii="Courier New" w:hAnsi="Courier New" w:cs="Courier New" w:hint="default"/>
+      </w:rPr>
+    </w:lvl>
+    <w:lvl w:ilvl="8">
+      <w:numFmt w:val="bullet"/>
+      <w:lvlText w:val=""/>
+      <w:lvlJc w:val="left"/>
+      <w:pPr>
+        <w:ind w:left="6480" w:hanging="360"/>
+      </w:pPr>
+      <w:rPr>
+        <w:rFonts w:ascii="Wingdings" w:hAnsi="Wingdings" w:cs="Wingdings" w:hint="default"/>
+      </w:rPr>
+    </w:lvl>
+  </w:abstractNum>
+  <w:abstractNum w:abstractNumId="99735">
+    <w:nsid w:val="00A99735"/>
+    <w:multiLevelType w:val="multilevel"/>
+    <w:lvl w:ilvl="0">
+      <w:start w:val="5"/>
+      <w:numFmt w:val="lowerLetter"/>
+      <w:lvlText w:val="(%1)"/>
+      <w:lvlJc w:val="left"/>
+      <w:pPr>
+        <w:ind w:left="720" w:hanging="360"/>
+      </w:pPr>
+    </w:lvl>
+    <w:lvl w:ilvl="1">
+      <w:start w:val="5"/>
+      <w:numFmt w:val="lowerLetter"/>
+      <w:lvlText w:val="(%2)"/>
+      <w:lvlJc w:val="left"/>
+      <w:pPr>
+        <w:ind w:left="1440" w:hanging="360"/>
+      </w:pPr>
+    </w:lvl>
+    <w:lvl w:ilvl="2">
+      <w:start w:val="5"/>
+      <w:numFmt w:val="lowerLetter"/>
+      <w:lvlText w:val="(%3)"/>
+      <w:lvlJc w:val="left"/>
+      <w:pPr>
+        <w:ind w:left="2160" w:hanging="360"/>
+      </w:pPr>
+    </w:lvl>
+    <w:lvl w:ilvl="3">
+      <w:start w:val="5"/>
+      <w:numFmt w:val="lowerLetter"/>
+      <w:lvlText w:val="(%4)"/>
+      <w:lvlJc w:val="left"/>
+      <w:pPr>
+        <w:ind w:left="2880" w:hanging="360"/>
+      </w:pPr>
+    </w:lvl>
+    <w:lvl w:ilvl="4">
+      <w:start w:val="5"/>
+      <w:numFmt w:val="lowerLetter"/>
+      <w:lvlText w:val="(%5)"/>
+      <w:lvlJc w:val="left"/>
+      <w:pPr>
+        <w:ind w:left="3600" w:hanging="360"/>
+      </w:pPr>
+    </w:lvl>
+    <w:lvl w:ilvl="5">
+      <w:start w:val="5"/>
+      <w:numFmt w:val="lowerLetter"/>
+      <w:lvlText w:val="(%6)"/>
+      <w:lvlJc w:val="left"/>
+      <w:pPr>
+        <w:ind w:left="4320" w:hanging="360"/>
+      </w:pPr>
+    </w:lvl>
+    <w:lvl w:ilvl="6">
+      <w:start w:val="5"/>
+      <w:numFmt w:val="lowerLetter"/>
+      <w:lvlText w:val="(%7)"/>
+      <w:lvlJc w:val="left"/>
+      <w:pPr>
+        <w:ind w:left="5040" w:hanging="360"/>
+      </w:pPr>
+    </w:lvl>
+    <w:lvl w:ilvl="7">
+      <w:start w:val="5"/>
+      <w:numFmt w:val="lowerLetter"/>
+      <w:lvlText w:val="(%8)"/>
+      <w:lvlJc w:val="left"/>
+      <w:pPr>
+        <w:ind w:left="5760" w:hanging="360"/>
+      </w:pPr>
+    </w:lvl>
+    <w:lvl w:ilvl="8">
+      <w:start w:val="5"/>
+      <w:numFmt w:val="lowerLetter"/>
+      <w:lvlText w:val="(%9)"/>
+      <w:lvlJc w:val="left"/>
+      <w:pPr>
+        <w:ind w:left="6480" w:hanging="360"/>
+      </w:pPr>
+    </w:lvl>
+  </w:abstractNum>
+  <w:abstractNum w:abstractNumId="99736">
+    <w:nsid w:val="00A99736"/>
+    <w:multiLevelType w:val="multilevel"/>
+    <w:lvl w:ilvl="0">
+      <w:start w:val="6"/>
+      <w:numFmt w:val="lowerLetter"/>
+      <w:lvlText w:val="(%1)"/>
+      <w:lvlJc w:val="left"/>
+      <w:pPr>
+        <w:ind w:left="720" w:hanging="360"/>
+      </w:pPr>
+    </w:lvl>
+    <w:lvl w:ilvl="1">
+      <w:start w:val="6"/>
+      <w:numFmt w:val="lowerLetter"/>
+      <w:lvlText w:val="(%2)"/>
+      <w:lvlJc w:val="left"/>
+      <w:pPr>
+        <w:ind w:left="1440" w:hanging="360"/>
+      </w:pPr>
+    </w:lvl>
+    <w:lvl w:ilvl="2">
+      <w:start w:val="6"/>
+      <w:numFmt w:val="lowerLetter"/>
+      <w:lvlText w:val="(%3)"/>
+      <w:lvlJc w:val="left"/>
+      <w:pPr>
+        <w:ind w:left="2160" w:hanging="360"/>
+      </w:pPr>
+    </w:lvl>
+    <w:lvl w:ilvl="3">
+      <w:start w:val="6"/>
+      <w:numFmt w:val="lowerLetter"/>
+      <w:lvlText w:val="(%4)"/>
+      <w:lvlJc w:val="left"/>
+      <w:pPr>
+        <w:ind w:left="2880" w:hanging="360"/>
+      </w:pPr>
+    </w:lvl>
+    <w:lvl w:ilvl="4">
+      <w:start w:val="6"/>
+      <w:numFmt w:val="lowerLetter"/>
+      <w:lvlText w:val="(%5)"/>
+      <w:lvlJc w:val="left"/>
+      <w:pPr>
+        <w:ind w:left="3600" w:hanging="360"/>
+      </w:pPr>
+    </w:lvl>
+    <w:lvl w:ilvl="5">
+      <w:start w:val="6"/>
+      <w:numFmt w:val="lowerLetter"/>
+      <w:lvlText w:val="(%6)"/>
+      <w:lvlJc w:val="left"/>
+      <w:pPr>
+        <w:ind w:left="4320" w:hanging="360"/>
+      </w:pPr>
+    </w:lvl>
+    <w:lvl w:ilvl="6">
+      <w:start w:val="6"/>
+      <w:numFmt w:val="lowerLetter"/>
+      <w:lvlText w:val="(%7)"/>
+      <w:lvlJc w:val="left"/>
+      <w:pPr>
+        <w:ind w:left="5040" w:hanging="360"/>
+      </w:pPr>
+    </w:lvl>
+    <w:lvl w:ilvl="7">
+      <w:start w:val="6"/>
+      <w:numFmt w:val="lowerLetter"/>
+      <w:lvlText w:val="(%8)"/>
+      <w:lvlJc w:val="left"/>
+      <w:pPr>
+        <w:ind w:left="5760" w:hanging="360"/>
+      </w:pPr>
+    </w:lvl>
+    <w:lvl w:ilvl="8">
+      <w:start w:val="6"/>
+      <w:numFmt w:val="lowerLetter"/>
+      <w:lvlText w:val="(%9)"/>
+      <w:lvlJc w:val="left"/>
+      <w:pPr>
+        <w:ind w:left="6480" w:hanging="360"/>
+      </w:pPr>
+    </w:lvl>
+  </w:abstractNum>
   <w:num w:numId="1000">
     <w:abstractNumId w:val="990"/>
   </w:num>
@@ -561,6 +2927,162 @@
     </w:lvlOverride>
     <w:lvlOverride w:ilvl="8">
       <w:startOverride w:val="1"/>
+    </w:lvlOverride>
+  </w:num>
+  <w:num w:numId="1002">
+    <w:abstractNumId w:val="99732"/>
+    <w:lvlOverride w:ilvl="0">
+      <w:startOverride w:val="2"/>
+    </w:lvlOverride>
+    <w:lvlOverride w:ilvl="1">
+      <w:startOverride w:val="2"/>
+    </w:lvlOverride>
+    <w:lvlOverride w:ilvl="2">
+      <w:startOverride w:val="2"/>
+    </w:lvlOverride>
+    <w:lvlOverride w:ilvl="3">
+      <w:startOverride w:val="2"/>
+    </w:lvlOverride>
+    <w:lvlOverride w:ilvl="4">
+      <w:startOverride w:val="2"/>
+    </w:lvlOverride>
+    <w:lvlOverride w:ilvl="5">
+      <w:startOverride w:val="2"/>
+    </w:lvlOverride>
+    <w:lvlOverride w:ilvl="6">
+      <w:startOverride w:val="2"/>
+    </w:lvlOverride>
+    <w:lvlOverride w:ilvl="7">
+      <w:startOverride w:val="2"/>
+    </w:lvlOverride>
+    <w:lvlOverride w:ilvl="8">
+      <w:startOverride w:val="2"/>
+    </w:lvlOverride>
+  </w:num>
+  <w:num w:numId="1003">
+    <w:abstractNumId w:val="99733"/>
+    <w:lvlOverride w:ilvl="0">
+      <w:startOverride w:val="3"/>
+    </w:lvlOverride>
+    <w:lvlOverride w:ilvl="1">
+      <w:startOverride w:val="3"/>
+    </w:lvlOverride>
+    <w:lvlOverride w:ilvl="2">
+      <w:startOverride w:val="3"/>
+    </w:lvlOverride>
+    <w:lvlOverride w:ilvl="3">
+      <w:startOverride w:val="3"/>
+    </w:lvlOverride>
+    <w:lvlOverride w:ilvl="4">
+      <w:startOverride w:val="3"/>
+    </w:lvlOverride>
+    <w:lvlOverride w:ilvl="5">
+      <w:startOverride w:val="3"/>
+    </w:lvlOverride>
+    <w:lvlOverride w:ilvl="6">
+      <w:startOverride w:val="3"/>
+    </w:lvlOverride>
+    <w:lvlOverride w:ilvl="7">
+      <w:startOverride w:val="3"/>
+    </w:lvlOverride>
+    <w:lvlOverride w:ilvl="8">
+      <w:startOverride w:val="3"/>
+    </w:lvlOverride>
+  </w:num>
+  <w:num w:numId="1004">
+    <w:abstractNumId w:val="99734"/>
+    <w:lvlOverride w:ilvl="0">
+      <w:startOverride w:val="4"/>
+    </w:lvlOverride>
+    <w:lvlOverride w:ilvl="1">
+      <w:startOverride w:val="4"/>
+    </w:lvlOverride>
+    <w:lvlOverride w:ilvl="2">
+      <w:startOverride w:val="4"/>
+    </w:lvlOverride>
+    <w:lvlOverride w:ilvl="3">
+      <w:startOverride w:val="4"/>
+    </w:lvlOverride>
+    <w:lvlOverride w:ilvl="4">
+      <w:startOverride w:val="4"/>
+    </w:lvlOverride>
+    <w:lvlOverride w:ilvl="5">
+      <w:startOverride w:val="4"/>
+    </w:lvlOverride>
+    <w:lvlOverride w:ilvl="6">
+      <w:startOverride w:val="4"/>
+    </w:lvlOverride>
+    <w:lvlOverride w:ilvl="7">
+      <w:startOverride w:val="4"/>
+    </w:lvlOverride>
+    <w:lvlOverride w:ilvl="8">
+      <w:startOverride w:val="4"/>
+    </w:lvlOverride>
+  </w:num>
+  <w:num w:numId="1005">
+    <w:abstractNumId w:val="991"/>
+  </w:num>
+  <w:num w:numId="1006">
+    <w:abstractNumId w:val="99735"/>
+    <w:lvlOverride w:ilvl="0">
+      <w:startOverride w:val="5"/>
+    </w:lvlOverride>
+    <w:lvlOverride w:ilvl="1">
+      <w:startOverride w:val="5"/>
+    </w:lvlOverride>
+    <w:lvlOverride w:ilvl="2">
+      <w:startOverride w:val="5"/>
+    </w:lvlOverride>
+    <w:lvlOverride w:ilvl="3">
+      <w:startOverride w:val="5"/>
+    </w:lvlOverride>
+    <w:lvlOverride w:ilvl="4">
+      <w:startOverride w:val="5"/>
+    </w:lvlOverride>
+    <w:lvlOverride w:ilvl="5">
+      <w:startOverride w:val="5"/>
+    </w:lvlOverride>
+    <w:lvlOverride w:ilvl="6">
+      <w:startOverride w:val="5"/>
+    </w:lvlOverride>
+    <w:lvlOverride w:ilvl="7">
+      <w:startOverride w:val="5"/>
+    </w:lvlOverride>
+    <w:lvlOverride w:ilvl="8">
+      <w:startOverride w:val="5"/>
+    </w:lvlOverride>
+  </w:num>
+  <w:num w:numId="1007">
+    <w:abstractNumId w:val="991"/>
+  </w:num>
+  <w:num w:numId="1008">
+    <w:abstractNumId w:val="99736"/>
+    <w:lvlOverride w:ilvl="0">
+      <w:startOverride w:val="6"/>
+    </w:lvlOverride>
+    <w:lvlOverride w:ilvl="1">
+      <w:startOverride w:val="6"/>
+    </w:lvlOverride>
+    <w:lvlOverride w:ilvl="2">
+      <w:startOverride w:val="6"/>
+    </w:lvlOverride>
+    <w:lvlOverride w:ilvl="3">
+      <w:startOverride w:val="6"/>
+    </w:lvlOverride>
+    <w:lvlOverride w:ilvl="4">
+      <w:startOverride w:val="6"/>
+    </w:lvlOverride>
+    <w:lvlOverride w:ilvl="5">
+      <w:startOverride w:val="6"/>
+    </w:lvlOverride>
+    <w:lvlOverride w:ilvl="6">
+      <w:startOverride w:val="6"/>
+    </w:lvlOverride>
+    <w:lvlOverride w:ilvl="7">
+      <w:startOverride w:val="6"/>
+    </w:lvlOverride>
+    <w:lvlOverride w:ilvl="8">
+      <w:startOverride w:val="6"/>
     </w:lvlOverride>
   </w:num>
 </w:numbering>

</xml_diff>